<commit_message>
minor change to letter to FWB editor
</commit_message>
<xml_diff>
--- a/docs/to submit/cover letter to Editor in Chief of Freshwater Biology.docx
+++ b/docs/to submit/cover letter to Editor in Chief of Freshwater Biology.docx
@@ -34,7 +34,15 @@
     <w:p/>
     <w:p>
       <w:r>
-        <w:t>Dear Dr. Alan Hildrew, Dr. Colin Townsend</w:t>
+        <w:t xml:space="preserve">Dear Dr. Alan </w:t>
+      </w:r>
+      <w:proofErr w:type="spellStart"/>
+      <w:r>
+        <w:t>Hildrew</w:t>
+      </w:r>
+      <w:proofErr w:type="spellEnd"/>
+      <w:r>
+        <w:t>, Dr. Colin Townsend</w:t>
       </w:r>
     </w:p>
     <w:p/>
@@ -100,7 +108,15 @@
         <w:t>means</w:t>
       </w:r>
       <w:r>
-        <w:t xml:space="preserve"> to characterise and compare disparate assemblages</w:t>
+        <w:t xml:space="preserve"> to </w:t>
+      </w:r>
+      <w:proofErr w:type="spellStart"/>
+      <w:r>
+        <w:t>characterise</w:t>
+      </w:r>
+      <w:proofErr w:type="spellEnd"/>
+      <w:r>
+        <w:t xml:space="preserve"> and compare disparate assemblages</w:t>
       </w:r>
       <w:r>
         <w:t xml:space="preserve"> with respect to their adaptations to hydrological conditions, but scant research has been published on riparian functional diversity.</w:t>
@@ -264,8 +280,13 @@
     </w:p>
     <w:p>
       <w:r>
-        <w:t>Angela Arthington</w:t>
-      </w:r>
+        <w:t xml:space="preserve">Angela </w:t>
+      </w:r>
+      <w:proofErr w:type="spellStart"/>
+      <w:r>
+        <w:t>Arthington</w:t>
+      </w:r>
+      <w:proofErr w:type="spellEnd"/>
       <w:r>
         <w:t>, Griffith University, Australia (</w:t>
       </w:r>
@@ -278,7 +299,15 @@
     </w:p>
     <w:p>
       <w:r>
-        <w:t>Jane Catford, University of Melbourne</w:t>
+        <w:t xml:space="preserve">Jane </w:t>
+      </w:r>
+      <w:proofErr w:type="spellStart"/>
+      <w:r>
+        <w:t>Catford</w:t>
+      </w:r>
+      <w:proofErr w:type="spellEnd"/>
+      <w:r>
+        <w:t>, University of Melbourne</w:t>
       </w:r>
       <w:r>
         <w:t>, Australia</w:t>
@@ -334,7 +363,13 @@
         <w:t xml:space="preserve">tables and </w:t>
       </w:r>
       <w:r>
-        <w:t>two supplementary appendices</w:t>
+        <w:t>two</w:t>
+      </w:r>
+      <w:r>
+        <w:t xml:space="preserve"> supplementary appendi</w:t>
+      </w:r>
+      <w:r>
+        <w:t>ces</w:t>
       </w:r>
       <w:r>
         <w:t>.</w:t>
@@ -343,20 +378,43 @@
         <w:t xml:space="preserve"> </w:t>
       </w:r>
       <w:r>
-        <w:t xml:space="preserve">We also submit a copy of a manuscript which </w:t>
-      </w:r>
-      <w:r>
-        <w:t>has been accepted for publication with</w:t>
-      </w:r>
-      <w:r>
-        <w:t xml:space="preserve"> Journal of Ecology and is referred to extensively in the text. </w:t>
-      </w:r>
-      <w:r>
-        <w:t>Please note that this manuscript has been submitted before, while the aforementioned manuscript was still in review. It was rejected but resubmission was invited once this manuscript had been published.</w:t>
-      </w:r>
+        <w:t xml:space="preserve">We have had difficulty submitting the secondary supplementary appendix in a readable format (as it is a large spreadsheet), and therefore request the editors and reviewers to download the second supplementary appendix from the following link: </w:t>
+      </w:r>
+      <w:r>
+        <w:t>https://github.com/jamesrlawson/functional-diversity/blob/master/docs/to%20submit/Supporting%20Information%20S2.xlsx?raw=true</w:t>
+      </w:r>
+      <w:r>
+        <w:t xml:space="preserve"> </w:t>
+      </w:r>
+    </w:p>
+    <w:p>
+      <w:pPr>
+        <w:ind w:firstLine="720"/>
+      </w:pPr>
       <w:bookmarkStart w:id="0" w:name="_GoBack"/>
       <w:bookmarkEnd w:id="0"/>
       <w:r>
+        <w:t xml:space="preserve">We also submit a copy of a manuscript which </w:t>
+      </w:r>
+      <w:r>
+        <w:t>has been accepted for publication with</w:t>
+      </w:r>
+      <w:r>
+        <w:t xml:space="preserve"> Journal of Ecology and is referred to extensively in the text. </w:t>
+      </w:r>
+      <w:r>
+        <w:t>Please note that this manuscript has been submitted before, while the aforementioned manuscript was still in review. It was rejected but resubmission was invited once this manuscript had been published.</w:t>
+      </w:r>
+      <w:r>
+        <w:t xml:space="preserve"> </w:t>
+      </w:r>
+    </w:p>
+    <w:p>
+      <w:pPr>
+        <w:ind w:firstLine="720"/>
+      </w:pPr>
+      <w:r>
+        <w:lastRenderedPageBreak/>
         <w:t xml:space="preserve"> </w:t>
       </w:r>
       <w:r>

</xml_diff>